<commit_message>
Ajout de la table de matière, sources et des problèmes rencontrés
</commit_message>
<xml_diff>
--- a/journaux/journal_etudiant_2247140.docx
+++ b/journaux/journal_etudiant_2247140.docx
@@ -292,10 +292,619 @@
     </w:p>
     <w:p>
       <w:pPr>
-        <w:rPr>
-          <w:lang w:val="fr-CA"/>
-        </w:rPr>
-      </w:pPr>
+        <w:pStyle w:val="Heading3"/>
+        <w:pBdr>
+          <w:top w:val="single" w:sz="2" w:space="0" w:color="E3E3E3"/>
+          <w:left w:val="single" w:sz="2" w:space="0" w:color="E3E3E3"/>
+          <w:bottom w:val="single" w:sz="2" w:space="0" w:color="E3E3E3"/>
+          <w:right w:val="single" w:sz="2" w:space="0" w:color="E3E3E3"/>
+        </w:pBdr>
+        <w:shd w:val="clear" w:color="auto" w:fill="FFFFFF"/>
+        <w:jc w:val="center"/>
+        <w:rPr>
+          <w:rFonts w:ascii="Segoe UI" w:hAnsi="Segoe UI" w:cs="Segoe UI"/>
+          <w:color w:val="0D0D0D"/>
+          <w:sz w:val="30"/>
+          <w:szCs w:val="30"/>
+        </w:rPr>
+      </w:pPr>
+      <w:r>
+        <w:rPr>
+          <w:lang w:val="fr-CA"/>
+        </w:rPr>
+        <w:lastRenderedPageBreak/>
+        <w:br/>
+      </w:r>
+      <w:r>
+        <w:rPr>
+          <w:rFonts w:ascii="Segoe UI" w:hAnsi="Segoe UI" w:cs="Segoe UI"/>
+          <w:color w:val="0D0D0D"/>
+          <w:sz w:val="30"/>
+          <w:szCs w:val="30"/>
+        </w:rPr>
+        <w:t>Table des Matières</w:t>
+      </w:r>
+    </w:p>
+    <w:p>
+      <w:pPr>
+        <w:pStyle w:val="Heading3"/>
+        <w:numPr>
+          <w:ilvl w:val="0"/>
+          <w:numId w:val="2"/>
+        </w:numPr>
+        <w:pBdr>
+          <w:top w:val="single" w:sz="2" w:space="0" w:color="E3E3E3"/>
+          <w:left w:val="single" w:sz="2" w:space="0" w:color="E3E3E3"/>
+          <w:bottom w:val="single" w:sz="2" w:space="0" w:color="E3E3E3"/>
+          <w:right w:val="single" w:sz="2" w:space="0" w:color="E3E3E3"/>
+        </w:pBdr>
+        <w:shd w:val="clear" w:color="auto" w:fill="FFFFFF"/>
+        <w:rPr>
+          <w:rFonts w:ascii="Segoe UI" w:hAnsi="Segoe UI" w:cs="Segoe UI"/>
+          <w:color w:val="0D0D0D"/>
+          <w:sz w:val="30"/>
+          <w:szCs w:val="30"/>
+        </w:rPr>
+      </w:pPr>
+      <w:r>
+        <w:rPr>
+          <w:rFonts w:ascii="Segoe UI" w:hAnsi="Segoe UI" w:cs="Segoe UI"/>
+          <w:color w:val="0D0D0D"/>
+          <w:sz w:val="30"/>
+          <w:szCs w:val="30"/>
+        </w:rPr>
+        <w:t>SOURCES</w:t>
+      </w:r>
+    </w:p>
+    <w:p>
+      <w:pPr>
+        <w:pStyle w:val="Heading3"/>
+        <w:numPr>
+          <w:ilvl w:val="0"/>
+          <w:numId w:val="2"/>
+        </w:numPr>
+        <w:pBdr>
+          <w:top w:val="single" w:sz="2" w:space="0" w:color="E3E3E3"/>
+          <w:left w:val="single" w:sz="2" w:space="0" w:color="E3E3E3"/>
+          <w:bottom w:val="single" w:sz="2" w:space="0" w:color="E3E3E3"/>
+          <w:right w:val="single" w:sz="2" w:space="0" w:color="E3E3E3"/>
+        </w:pBdr>
+        <w:shd w:val="clear" w:color="auto" w:fill="FFFFFF"/>
+        <w:rPr>
+          <w:rFonts w:ascii="Segoe UI" w:hAnsi="Segoe UI" w:cs="Segoe UI"/>
+          <w:color w:val="0D0D0D"/>
+          <w:sz w:val="30"/>
+          <w:szCs w:val="30"/>
+        </w:rPr>
+      </w:pPr>
+      <w:r>
+        <w:rPr>
+          <w:rFonts w:ascii="Segoe UI" w:hAnsi="Segoe UI" w:cs="Segoe UI"/>
+          <w:color w:val="0D0D0D"/>
+          <w:sz w:val="30"/>
+          <w:szCs w:val="30"/>
+        </w:rPr>
+        <w:t xml:space="preserve">PROBLÈMES RENCONTRÉS </w:t>
+      </w:r>
+    </w:p>
+    <w:p>
+      <w:pPr>
+        <w:rPr>
+          <w:lang w:val="fr-CA"/>
+        </w:rPr>
+      </w:pPr>
+    </w:p>
+    <w:p>
+      <w:pPr>
+        <w:pStyle w:val="Heading3"/>
+        <w:pBdr>
+          <w:top w:val="single" w:sz="2" w:space="0" w:color="E3E3E3"/>
+          <w:left w:val="single" w:sz="2" w:space="0" w:color="E3E3E3"/>
+          <w:bottom w:val="single" w:sz="2" w:space="0" w:color="E3E3E3"/>
+          <w:right w:val="single" w:sz="2" w:space="0" w:color="E3E3E3"/>
+        </w:pBdr>
+        <w:shd w:val="clear" w:color="auto" w:fill="FFFFFF"/>
+        <w:rPr>
+          <w:lang w:val="fr-CA"/>
+        </w:rPr>
+      </w:pPr>
+      <w:r>
+        <w:rPr>
+          <w:lang w:val="fr-CA"/>
+        </w:rPr>
+        <w:br w:type="page"/>
+      </w:r>
+    </w:p>
+    <w:p>
+      <w:pPr>
+        <w:jc w:val="center"/>
+        <w:rPr>
+          <w:lang w:val="fr-CA"/>
+        </w:rPr>
+      </w:pPr>
+    </w:p>
+    <w:p>
+      <w:pPr>
+        <w:jc w:val="center"/>
+        <w:rPr>
+          <w:lang w:val="fr-CA"/>
+        </w:rPr>
+      </w:pPr>
+    </w:p>
+    <w:p>
+      <w:pPr>
+        <w:pBdr>
+          <w:top w:val="single" w:sz="2" w:space="0" w:color="E3E3E3"/>
+          <w:left w:val="single" w:sz="2" w:space="0" w:color="E3E3E3"/>
+          <w:bottom w:val="single" w:sz="2" w:space="0" w:color="E3E3E3"/>
+          <w:right w:val="single" w:sz="2" w:space="0" w:color="E3E3E3"/>
+        </w:pBdr>
+        <w:shd w:val="clear" w:color="auto" w:fill="FFFFFF"/>
+        <w:spacing w:before="100" w:beforeAutospacing="1" w:after="100" w:afterAutospacing="1" w:line="240" w:lineRule="auto"/>
+        <w:jc w:val="center"/>
+        <w:outlineLvl w:val="2"/>
+        <w:rPr>
+          <w:rFonts w:ascii="Segoe UI" w:eastAsia="Times New Roman" w:hAnsi="Segoe UI" w:cs="Segoe UI"/>
+          <w:b/>
+          <w:bCs/>
+          <w:color w:val="0D0D0D"/>
+          <w:kern w:val="0"/>
+          <w:sz w:val="30"/>
+          <w:szCs w:val="30"/>
+          <w14:ligatures w14:val="none"/>
+        </w:rPr>
+      </w:pPr>
+      <w:r>
+        <w:rPr>
+          <w:rFonts w:ascii="Segoe UI" w:eastAsia="Times New Roman" w:hAnsi="Segoe UI" w:cs="Segoe UI"/>
+          <w:b/>
+          <w:bCs/>
+          <w:color w:val="0D0D0D"/>
+          <w:kern w:val="0"/>
+          <w:sz w:val="30"/>
+          <w:szCs w:val="30"/>
+          <w14:ligatures w14:val="none"/>
+        </w:rPr>
+        <w:t>Sources</w:t>
+      </w:r>
+    </w:p>
+    <w:p>
+      <w:pPr>
+        <w:numPr>
+          <w:ilvl w:val="0"/>
+          <w:numId w:val="1"/>
+        </w:numPr>
+        <w:pBdr>
+          <w:top w:val="single" w:sz="2" w:space="0" w:color="E3E3E3"/>
+          <w:left w:val="single" w:sz="2" w:space="5" w:color="E3E3E3"/>
+          <w:bottom w:val="single" w:sz="2" w:space="0" w:color="E3E3E3"/>
+          <w:right w:val="single" w:sz="2" w:space="0" w:color="E3E3E3"/>
+        </w:pBdr>
+        <w:shd w:val="clear" w:color="auto" w:fill="FFFFFF"/>
+        <w:spacing w:after="0" w:line="240" w:lineRule="auto"/>
+        <w:jc w:val="center"/>
+        <w:rPr>
+          <w:rFonts w:ascii="Segoe UI" w:eastAsia="Times New Roman" w:hAnsi="Segoe UI" w:cs="Segoe UI"/>
+          <w:color w:val="0D0D0D"/>
+          <w:kern w:val="0"/>
+          <w:sz w:val="24"/>
+          <w:szCs w:val="24"/>
+          <w14:ligatures w14:val="none"/>
+        </w:rPr>
+      </w:pPr>
+      <w:r>
+        <w:rPr>
+          <w:rFonts w:ascii="Segoe UI" w:eastAsia="Times New Roman" w:hAnsi="Segoe UI" w:cs="Segoe UI"/>
+          <w:color w:val="0D0D0D"/>
+          <w:kern w:val="0"/>
+          <w:sz w:val="24"/>
+          <w:szCs w:val="24"/>
+          <w14:ligatures w14:val="none"/>
+        </w:rPr>
+        <w:t xml:space="preserve">Documentation </w:t>
+      </w:r>
+      <w:proofErr w:type="spellStart"/>
+      <w:r>
+        <w:rPr>
+          <w:rFonts w:ascii="Segoe UI" w:eastAsia="Times New Roman" w:hAnsi="Segoe UI" w:cs="Segoe UI"/>
+          <w:color w:val="0D0D0D"/>
+          <w:kern w:val="0"/>
+          <w:sz w:val="24"/>
+          <w:szCs w:val="24"/>
+          <w14:ligatures w14:val="none"/>
+        </w:rPr>
+        <w:t>officielle</w:t>
+      </w:r>
+      <w:proofErr w:type="spellEnd"/>
+      <w:r>
+        <w:rPr>
+          <w:rFonts w:ascii="Segoe UI" w:eastAsia="Times New Roman" w:hAnsi="Segoe UI" w:cs="Segoe UI"/>
+          <w:color w:val="0D0D0D"/>
+          <w:kern w:val="0"/>
+          <w:sz w:val="24"/>
+          <w:szCs w:val="24"/>
+          <w14:ligatures w14:val="none"/>
+        </w:rPr>
+        <w:t xml:space="preserve"> de Git</w:t>
+      </w:r>
+    </w:p>
+    <w:p>
+      <w:pPr>
+        <w:numPr>
+          <w:ilvl w:val="0"/>
+          <w:numId w:val="1"/>
+        </w:numPr>
+        <w:pBdr>
+          <w:top w:val="single" w:sz="2" w:space="0" w:color="E3E3E3"/>
+          <w:left w:val="single" w:sz="2" w:space="5" w:color="E3E3E3"/>
+          <w:bottom w:val="single" w:sz="2" w:space="0" w:color="E3E3E3"/>
+          <w:right w:val="single" w:sz="2" w:space="0" w:color="E3E3E3"/>
+        </w:pBdr>
+        <w:shd w:val="clear" w:color="auto" w:fill="FFFFFF"/>
+        <w:spacing w:after="0" w:line="240" w:lineRule="auto"/>
+        <w:jc w:val="center"/>
+        <w:rPr>
+          <w:rFonts w:ascii="Segoe UI" w:eastAsia="Times New Roman" w:hAnsi="Segoe UI" w:cs="Segoe UI"/>
+          <w:color w:val="0D0D0D"/>
+          <w:kern w:val="0"/>
+          <w:sz w:val="24"/>
+          <w:szCs w:val="24"/>
+          <w14:ligatures w14:val="none"/>
+        </w:rPr>
+      </w:pPr>
+      <w:proofErr w:type="spellStart"/>
+      <w:r>
+        <w:rPr>
+          <w:rFonts w:ascii="Segoe UI" w:eastAsia="Times New Roman" w:hAnsi="Segoe UI" w:cs="Segoe UI"/>
+          <w:color w:val="0D0D0D"/>
+          <w:kern w:val="0"/>
+          <w:sz w:val="24"/>
+          <w:szCs w:val="24"/>
+          <w14:ligatures w14:val="none"/>
+        </w:rPr>
+        <w:t>Tutoriels</w:t>
+      </w:r>
+      <w:proofErr w:type="spellEnd"/>
+      <w:r>
+        <w:rPr>
+          <w:rFonts w:ascii="Segoe UI" w:eastAsia="Times New Roman" w:hAnsi="Segoe UI" w:cs="Segoe UI"/>
+          <w:color w:val="0D0D0D"/>
+          <w:kern w:val="0"/>
+          <w:sz w:val="24"/>
+          <w:szCs w:val="24"/>
+          <w14:ligatures w14:val="none"/>
+        </w:rPr>
+        <w:t xml:space="preserve"> </w:t>
+      </w:r>
+      <w:proofErr w:type="spellStart"/>
+      <w:r>
+        <w:rPr>
+          <w:rFonts w:ascii="Segoe UI" w:eastAsia="Times New Roman" w:hAnsi="Segoe UI" w:cs="Segoe UI"/>
+          <w:color w:val="0D0D0D"/>
+          <w:kern w:val="0"/>
+          <w:sz w:val="24"/>
+          <w:szCs w:val="24"/>
+          <w14:ligatures w14:val="none"/>
+        </w:rPr>
+        <w:t>en</w:t>
+      </w:r>
+      <w:proofErr w:type="spellEnd"/>
+      <w:r>
+        <w:rPr>
+          <w:rFonts w:ascii="Segoe UI" w:eastAsia="Times New Roman" w:hAnsi="Segoe UI" w:cs="Segoe UI"/>
+          <w:color w:val="0D0D0D"/>
+          <w:kern w:val="0"/>
+          <w:sz w:val="24"/>
+          <w:szCs w:val="24"/>
+          <w14:ligatures w14:val="none"/>
+        </w:rPr>
+        <w:t xml:space="preserve"> </w:t>
+      </w:r>
+      <w:proofErr w:type="spellStart"/>
+      <w:r>
+        <w:rPr>
+          <w:rFonts w:ascii="Segoe UI" w:eastAsia="Times New Roman" w:hAnsi="Segoe UI" w:cs="Segoe UI"/>
+          <w:color w:val="0D0D0D"/>
+          <w:kern w:val="0"/>
+          <w:sz w:val="24"/>
+          <w:szCs w:val="24"/>
+          <w14:ligatures w14:val="none"/>
+        </w:rPr>
+        <w:t>ligne</w:t>
+      </w:r>
+      <w:proofErr w:type="spellEnd"/>
+    </w:p>
+    <w:p>
+      <w:pPr>
+        <w:numPr>
+          <w:ilvl w:val="0"/>
+          <w:numId w:val="1"/>
+        </w:numPr>
+        <w:pBdr>
+          <w:top w:val="single" w:sz="2" w:space="0" w:color="E3E3E3"/>
+          <w:left w:val="single" w:sz="2" w:space="5" w:color="E3E3E3"/>
+          <w:bottom w:val="single" w:sz="2" w:space="0" w:color="E3E3E3"/>
+          <w:right w:val="single" w:sz="2" w:space="0" w:color="E3E3E3"/>
+        </w:pBdr>
+        <w:shd w:val="clear" w:color="auto" w:fill="FFFFFF"/>
+        <w:spacing w:after="0" w:line="240" w:lineRule="auto"/>
+        <w:jc w:val="center"/>
+        <w:rPr>
+          <w:rFonts w:ascii="Segoe UI" w:eastAsia="Times New Roman" w:hAnsi="Segoe UI" w:cs="Segoe UI"/>
+          <w:color w:val="0D0D0D"/>
+          <w:kern w:val="0"/>
+          <w:sz w:val="24"/>
+          <w:szCs w:val="24"/>
+          <w14:ligatures w14:val="none"/>
+        </w:rPr>
+      </w:pPr>
+      <w:r>
+        <w:rPr>
+          <w:rFonts w:ascii="Segoe UI" w:eastAsia="Times New Roman" w:hAnsi="Segoe UI" w:cs="Segoe UI"/>
+          <w:color w:val="0D0D0D"/>
+          <w:kern w:val="0"/>
+          <w:sz w:val="24"/>
+          <w:szCs w:val="24"/>
+          <w14:ligatures w14:val="none"/>
+        </w:rPr>
+        <w:t>Forums de support Git</w:t>
+      </w:r>
+    </w:p>
+    <w:p>
+      <w:pPr>
+        <w:numPr>
+          <w:ilvl w:val="0"/>
+          <w:numId w:val="1"/>
+        </w:numPr>
+        <w:pBdr>
+          <w:top w:val="single" w:sz="2" w:space="0" w:color="E3E3E3"/>
+          <w:left w:val="single" w:sz="2" w:space="5" w:color="E3E3E3"/>
+          <w:bottom w:val="single" w:sz="2" w:space="0" w:color="E3E3E3"/>
+          <w:right w:val="single" w:sz="2" w:space="0" w:color="E3E3E3"/>
+        </w:pBdr>
+        <w:shd w:val="clear" w:color="auto" w:fill="FFFFFF"/>
+        <w:spacing w:after="0" w:line="240" w:lineRule="auto"/>
+        <w:jc w:val="center"/>
+        <w:rPr>
+          <w:rFonts w:ascii="Segoe UI" w:eastAsia="Times New Roman" w:hAnsi="Segoe UI" w:cs="Segoe UI"/>
+          <w:color w:val="0D0D0D"/>
+          <w:kern w:val="0"/>
+          <w:sz w:val="24"/>
+          <w:szCs w:val="24"/>
+          <w14:ligatures w14:val="none"/>
+        </w:rPr>
+      </w:pPr>
+      <w:proofErr w:type="spellStart"/>
+      <w:r>
+        <w:rPr>
+          <w:rFonts w:ascii="Segoe UI" w:eastAsia="Times New Roman" w:hAnsi="Segoe UI" w:cs="Segoe UI"/>
+          <w:color w:val="0D0D0D"/>
+          <w:kern w:val="0"/>
+          <w:sz w:val="24"/>
+          <w:szCs w:val="24"/>
+          <w14:ligatures w14:val="none"/>
+        </w:rPr>
+        <w:t>Youtube</w:t>
+      </w:r>
+      <w:proofErr w:type="spellEnd"/>
+    </w:p>
+    <w:p>
+      <w:pPr>
+        <w:numPr>
+          <w:ilvl w:val="0"/>
+          <w:numId w:val="1"/>
+        </w:numPr>
+        <w:pBdr>
+          <w:top w:val="single" w:sz="2" w:space="0" w:color="E3E3E3"/>
+          <w:left w:val="single" w:sz="2" w:space="5" w:color="E3E3E3"/>
+          <w:bottom w:val="single" w:sz="2" w:space="0" w:color="E3E3E3"/>
+          <w:right w:val="single" w:sz="2" w:space="0" w:color="E3E3E3"/>
+        </w:pBdr>
+        <w:shd w:val="clear" w:color="auto" w:fill="FFFFFF"/>
+        <w:spacing w:after="0" w:line="240" w:lineRule="auto"/>
+        <w:jc w:val="center"/>
+        <w:rPr>
+          <w:rFonts w:ascii="Segoe UI" w:eastAsia="Times New Roman" w:hAnsi="Segoe UI" w:cs="Segoe UI"/>
+          <w:color w:val="0D0D0D"/>
+          <w:kern w:val="0"/>
+          <w:sz w:val="24"/>
+          <w:szCs w:val="24"/>
+          <w14:ligatures w14:val="none"/>
+        </w:rPr>
+      </w:pPr>
+      <w:proofErr w:type="spellStart"/>
+      <w:r>
+        <w:rPr>
+          <w:rFonts w:ascii="Segoe UI" w:eastAsia="Times New Roman" w:hAnsi="Segoe UI" w:cs="Segoe UI"/>
+          <w:color w:val="0D0D0D"/>
+          <w:kern w:val="0"/>
+          <w:sz w:val="24"/>
+          <w:szCs w:val="24"/>
+          <w14:ligatures w14:val="none"/>
+        </w:rPr>
+        <w:t>Stackoverflow</w:t>
+      </w:r>
+      <w:proofErr w:type="spellEnd"/>
+    </w:p>
+    <w:p>
+      <w:pPr>
+        <w:rPr>
+          <w:lang w:val="fr-CA"/>
+        </w:rPr>
+      </w:pPr>
+      <w:r>
+        <w:rPr>
+          <w:lang w:val="fr-CA"/>
+        </w:rPr>
+        <w:br w:type="page"/>
+      </w:r>
+    </w:p>
+    <w:p>
+      <w:pPr>
+        <w:jc w:val="center"/>
+        <w:rPr>
+          <w:rFonts w:ascii="Segoe UI" w:eastAsia="Times New Roman" w:hAnsi="Segoe UI" w:cs="Segoe UI"/>
+          <w:color w:val="0D0D0D"/>
+          <w:kern w:val="0"/>
+          <w:sz w:val="24"/>
+          <w:szCs w:val="24"/>
+          <w:lang w:val="fr-CA"/>
+          <w14:ligatures w14:val="none"/>
+        </w:rPr>
+      </w:pPr>
+      <w:r>
+        <w:rPr>
+          <w:rFonts w:ascii="Segoe UI" w:eastAsia="Times New Roman" w:hAnsi="Segoe UI" w:cs="Segoe UI"/>
+          <w:color w:val="0D0D0D"/>
+          <w:kern w:val="0"/>
+          <w:sz w:val="24"/>
+          <w:szCs w:val="24"/>
+          <w:lang w:val="fr-CA"/>
+          <w14:ligatures w14:val="none"/>
+        </w:rPr>
+        <w:lastRenderedPageBreak/>
+        <w:t>Pendant ce projet, j'ai eu du mal à comprendre comment utiliser Git, en particulier pour les actions comme les pulls et la configuration. La variété des options et la complexité des workflows Git rendaient difficile le choix des bonnes commandes.</w:t>
+      </w:r>
+    </w:p>
+    <w:p>
+      <w:pPr>
+        <w:jc w:val="center"/>
+        <w:rPr>
+          <w:rFonts w:ascii="Segoe UI" w:eastAsia="Times New Roman" w:hAnsi="Segoe UI" w:cs="Segoe UI"/>
+          <w:color w:val="0D0D0D"/>
+          <w:kern w:val="0"/>
+          <w:sz w:val="24"/>
+          <w:szCs w:val="24"/>
+          <w:lang w:val="fr-CA"/>
+          <w14:ligatures w14:val="none"/>
+        </w:rPr>
+      </w:pPr>
+    </w:p>
+    <w:p>
+      <w:pPr>
+        <w:jc w:val="center"/>
+        <w:rPr>
+          <w:rFonts w:ascii="Segoe UI" w:eastAsia="Times New Roman" w:hAnsi="Segoe UI" w:cs="Segoe UI"/>
+          <w:color w:val="0D0D0D"/>
+          <w:kern w:val="0"/>
+          <w:sz w:val="24"/>
+          <w:szCs w:val="24"/>
+          <w:lang w:val="fr-CA"/>
+          <w14:ligatures w14:val="none"/>
+        </w:rPr>
+      </w:pPr>
+      <w:r>
+        <w:rPr>
+          <w:rFonts w:ascii="Segoe UI" w:eastAsia="Times New Roman" w:hAnsi="Segoe UI" w:cs="Segoe UI"/>
+          <w:color w:val="0D0D0D"/>
+          <w:kern w:val="0"/>
+          <w:sz w:val="24"/>
+          <w:szCs w:val="24"/>
+          <w:lang w:val="fr-CA"/>
+          <w14:ligatures w14:val="none"/>
+        </w:rPr>
+        <w:t>Les pulls étaient particulièrement délicats en raison des conflits. Savoir comment résoudre ces conflits de manière efficace était crucial pour préserver l'intégrité du projet.</w:t>
+      </w:r>
+    </w:p>
+    <w:p>
+      <w:pPr>
+        <w:jc w:val="center"/>
+        <w:rPr>
+          <w:rFonts w:ascii="Segoe UI" w:eastAsia="Times New Roman" w:hAnsi="Segoe UI" w:cs="Segoe UI"/>
+          <w:color w:val="0D0D0D"/>
+          <w:kern w:val="0"/>
+          <w:sz w:val="24"/>
+          <w:szCs w:val="24"/>
+          <w:lang w:val="fr-CA"/>
+          <w14:ligatures w14:val="none"/>
+        </w:rPr>
+      </w:pPr>
+    </w:p>
+    <w:p>
+      <w:pPr>
+        <w:jc w:val="center"/>
+        <w:rPr>
+          <w:rFonts w:ascii="Segoe UI" w:eastAsia="Times New Roman" w:hAnsi="Segoe UI" w:cs="Segoe UI"/>
+          <w:color w:val="0D0D0D"/>
+          <w:kern w:val="0"/>
+          <w:sz w:val="24"/>
+          <w:szCs w:val="24"/>
+          <w:lang w:val="fr-CA"/>
+          <w14:ligatures w14:val="none"/>
+        </w:rPr>
+      </w:pPr>
+      <w:r>
+        <w:rPr>
+          <w:rFonts w:ascii="Segoe UI" w:eastAsia="Times New Roman" w:hAnsi="Segoe UI" w:cs="Segoe UI"/>
+          <w:color w:val="0D0D0D"/>
+          <w:kern w:val="0"/>
+          <w:sz w:val="24"/>
+          <w:szCs w:val="24"/>
+          <w:lang w:val="fr-CA"/>
+          <w14:ligatures w14:val="none"/>
+        </w:rPr>
+        <w:t xml:space="preserve">Malgré ces difficultés, j'ai réussi à bien comprendre les commandes Git en </w:t>
+      </w:r>
+      <w:proofErr w:type="gramStart"/>
+      <w:r>
+        <w:rPr>
+          <w:rFonts w:ascii="Segoe UI" w:eastAsia="Times New Roman" w:hAnsi="Segoe UI" w:cs="Segoe UI"/>
+          <w:color w:val="0D0D0D"/>
+          <w:kern w:val="0"/>
+          <w:sz w:val="24"/>
+          <w:szCs w:val="24"/>
+          <w:lang w:val="fr-CA"/>
+          <w14:ligatures w14:val="none"/>
+        </w:rPr>
+        <w:t>faisant</w:t>
+      </w:r>
+      <w:proofErr w:type="gramEnd"/>
+      <w:r>
+        <w:rPr>
+          <w:rFonts w:ascii="Segoe UI" w:eastAsia="Times New Roman" w:hAnsi="Segoe UI" w:cs="Segoe UI"/>
+          <w:color w:val="0D0D0D"/>
+          <w:kern w:val="0"/>
+          <w:sz w:val="24"/>
+          <w:szCs w:val="24"/>
+          <w:lang w:val="fr-CA"/>
+          <w14:ligatures w14:val="none"/>
+        </w:rPr>
+        <w:t xml:space="preserve"> des recherches actives, en consultant la documentation officielle et en échangeant avec la communauté Git sur les forums de support.</w:t>
+      </w:r>
+    </w:p>
+    <w:p>
+      <w:pPr>
+        <w:jc w:val="center"/>
+        <w:rPr>
+          <w:rFonts w:ascii="Segoe UI" w:eastAsia="Times New Roman" w:hAnsi="Segoe UI" w:cs="Segoe UI"/>
+          <w:color w:val="0D0D0D"/>
+          <w:kern w:val="0"/>
+          <w:sz w:val="24"/>
+          <w:szCs w:val="24"/>
+          <w:lang w:val="fr-CA"/>
+          <w14:ligatures w14:val="none"/>
+        </w:rPr>
+      </w:pPr>
+    </w:p>
+    <w:p>
+      <w:pPr>
+        <w:jc w:val="center"/>
+        <w:rPr>
+          <w:lang w:val="fr-CA"/>
+        </w:rPr>
+      </w:pPr>
+      <w:r>
+        <w:rPr>
+          <w:rFonts w:ascii="Segoe UI" w:eastAsia="Times New Roman" w:hAnsi="Segoe UI" w:cs="Segoe UI"/>
+          <w:color w:val="0D0D0D"/>
+          <w:kern w:val="0"/>
+          <w:sz w:val="24"/>
+          <w:szCs w:val="24"/>
+          <w:lang w:val="fr-CA"/>
+          <w14:ligatures w14:val="none"/>
+        </w:rPr>
+        <w:t>La configuration de Git était une partie importante du projet. Apprendre à ajuster les paramètres de Git pour répondre aux besoins spécifiques du projet a été une étape clé pour développer mes compétences.</w:t>
+      </w:r>
     </w:p>
     <w:sectPr>
       <w:pgSz w:w="12240" w:h="15840"/>
@@ -305,6 +914,255 @@
     </w:sectPr>
   </w:body>
 </w:document>
+</file>
+
+<file path=word/numbering.xml><?xml version="1.0" encoding="utf-8"?>
+<w:numbering xmlns:wpc="http://schemas.microsoft.com/office/word/2010/wordprocessingCanvas" xmlns:cx="http://schemas.microsoft.com/office/drawing/2014/chartex" xmlns:cx1="http://schemas.microsoft.com/office/drawing/2015/9/8/chartex" xmlns:cx2="http://schemas.microsoft.com/office/drawing/2015/10/21/chartex" xmlns:cx3="http://schemas.microsoft.com/office/drawing/2016/5/9/chartex" xmlns:cx4="http://schemas.microsoft.com/office/drawing/2016/5/10/chartex" xmlns:cx5="http://schemas.microsoft.com/office/drawing/2016/5/11/chartex" xmlns:cx6="http://schemas.microsoft.com/office/drawing/2016/5/12/chartex" xmlns:cx7="http://schemas.microsoft.com/office/drawing/2016/5/13/chartex" xmlns:cx8="http://schemas.microsoft.com/office/drawing/2016/5/14/chartex" xmlns:mc="http://schemas.openxmlformats.org/markup-compatibility/2006" xmlns:aink="http://schemas.microsoft.com/office/drawing/2016/ink" xmlns:am3d="http://schemas.microsoft.com/office/drawing/2017/model3d" xmlns:o="urn:schemas-microsoft-com:office:office" xmlns:oel="http://schemas.microsoft.com/office/2019/extlst" xmlns:r="http://schemas.openxmlformats.org/officeDocument/2006/relationships" xmlns:m="http://schemas.openxmlformats.org/officeDocument/2006/math" xmlns:v="urn:schemas-microsoft-com:vml" xmlns:wp14="http://schemas.microsoft.com/office/word/2010/wordprocessingDrawing" xmlns:wp="http://schemas.openxmlformats.org/drawingml/2006/wordprocessingDrawing" xmlns:w10="urn:schemas-microsoft-com:office:word" xmlns:w="http://schemas.openxmlformats.org/wordprocessingml/2006/main" xmlns:w14="http://schemas.microsoft.com/office/word/2010/wordml" xmlns:w15="http://schemas.microsoft.com/office/word/2012/wordml" xmlns:w16cex="http://schemas.microsoft.com/office/word/2018/wordml/cex" xmlns:w16cid="http://schemas.microsoft.com/office/word/2016/wordml/cid" xmlns:w16="http://schemas.microsoft.com/office/word/2018/wordml" xmlns:w16sdtdh="http://schemas.microsoft.com/office/word/2020/wordml/sdtdatahash" xmlns:w16se="http://schemas.microsoft.com/office/word/2015/wordml/symex" xmlns:wpg="http://schemas.microsoft.com/office/word/2010/wordprocessingGroup" xmlns:wpi="http://schemas.microsoft.com/office/word/2010/wordprocessingInk" xmlns:wne="http://schemas.microsoft.com/office/word/2006/wordml" xmlns:wps="http://schemas.microsoft.com/office/word/2010/wordprocessingShape" mc:Ignorable="w14 w15 w16se w16cid w16 w16cex w16sdtdh wp14">
+  <w:abstractNum w:abstractNumId="0" w15:restartNumberingAfterBreak="0">
+    <w:nsid w:val="229F615E"/>
+    <w:multiLevelType w:val="hybridMultilevel"/>
+    <w:tmpl w:val="DDAA7E46"/>
+    <w:lvl w:ilvl="0" w:tplc="AC4215DE">
+      <w:start w:val="1"/>
+      <w:numFmt w:val="upperRoman"/>
+      <w:lvlText w:val="%1."/>
+      <w:lvlJc w:val="left"/>
+      <w:pPr>
+        <w:ind w:left="1080" w:hanging="720"/>
+      </w:pPr>
+      <w:rPr>
+        <w:rFonts w:ascii="Segoe UI" w:eastAsia="Times New Roman" w:hAnsi="Segoe UI" w:cs="Segoe UI"/>
+      </w:rPr>
+    </w:lvl>
+    <w:lvl w:ilvl="1" w:tplc="04090019" w:tentative="1">
+      <w:start w:val="1"/>
+      <w:numFmt w:val="lowerLetter"/>
+      <w:lvlText w:val="%2."/>
+      <w:lvlJc w:val="left"/>
+      <w:pPr>
+        <w:ind w:left="1440" w:hanging="360"/>
+      </w:pPr>
+    </w:lvl>
+    <w:lvl w:ilvl="2" w:tplc="0409001B" w:tentative="1">
+      <w:start w:val="1"/>
+      <w:numFmt w:val="lowerRoman"/>
+      <w:lvlText w:val="%3."/>
+      <w:lvlJc w:val="right"/>
+      <w:pPr>
+        <w:ind w:left="2160" w:hanging="180"/>
+      </w:pPr>
+    </w:lvl>
+    <w:lvl w:ilvl="3" w:tplc="0409000F" w:tentative="1">
+      <w:start w:val="1"/>
+      <w:numFmt w:val="decimal"/>
+      <w:lvlText w:val="%4."/>
+      <w:lvlJc w:val="left"/>
+      <w:pPr>
+        <w:ind w:left="2880" w:hanging="360"/>
+      </w:pPr>
+    </w:lvl>
+    <w:lvl w:ilvl="4" w:tplc="04090019" w:tentative="1">
+      <w:start w:val="1"/>
+      <w:numFmt w:val="lowerLetter"/>
+      <w:lvlText w:val="%5."/>
+      <w:lvlJc w:val="left"/>
+      <w:pPr>
+        <w:ind w:left="3600" w:hanging="360"/>
+      </w:pPr>
+    </w:lvl>
+    <w:lvl w:ilvl="5" w:tplc="0409001B" w:tentative="1">
+      <w:start w:val="1"/>
+      <w:numFmt w:val="lowerRoman"/>
+      <w:lvlText w:val="%6."/>
+      <w:lvlJc w:val="right"/>
+      <w:pPr>
+        <w:ind w:left="4320" w:hanging="180"/>
+      </w:pPr>
+    </w:lvl>
+    <w:lvl w:ilvl="6" w:tplc="0409000F" w:tentative="1">
+      <w:start w:val="1"/>
+      <w:numFmt w:val="decimal"/>
+      <w:lvlText w:val="%7."/>
+      <w:lvlJc w:val="left"/>
+      <w:pPr>
+        <w:ind w:left="5040" w:hanging="360"/>
+      </w:pPr>
+    </w:lvl>
+    <w:lvl w:ilvl="7" w:tplc="04090019" w:tentative="1">
+      <w:start w:val="1"/>
+      <w:numFmt w:val="lowerLetter"/>
+      <w:lvlText w:val="%8."/>
+      <w:lvlJc w:val="left"/>
+      <w:pPr>
+        <w:ind w:left="5760" w:hanging="360"/>
+      </w:pPr>
+    </w:lvl>
+    <w:lvl w:ilvl="8" w:tplc="0409001B" w:tentative="1">
+      <w:start w:val="1"/>
+      <w:numFmt w:val="lowerRoman"/>
+      <w:lvlText w:val="%9."/>
+      <w:lvlJc w:val="right"/>
+      <w:pPr>
+        <w:ind w:left="6480" w:hanging="180"/>
+      </w:pPr>
+    </w:lvl>
+  </w:abstractNum>
+  <w:abstractNum w:abstractNumId="1" w15:restartNumberingAfterBreak="0">
+    <w:nsid w:val="53344450"/>
+    <w:multiLevelType w:val="multilevel"/>
+    <w:tmpl w:val="E88A91B0"/>
+    <w:lvl w:ilvl="0">
+      <w:start w:val="1"/>
+      <w:numFmt w:val="bullet"/>
+      <w:lvlText w:val=""/>
+      <w:lvlJc w:val="left"/>
+      <w:pPr>
+        <w:tabs>
+          <w:tab w:val="num" w:pos="720"/>
+        </w:tabs>
+        <w:ind w:left="720" w:hanging="360"/>
+      </w:pPr>
+      <w:rPr>
+        <w:rFonts w:ascii="Symbol" w:hAnsi="Symbol" w:hint="default"/>
+        <w:sz w:val="20"/>
+      </w:rPr>
+    </w:lvl>
+    <w:lvl w:ilvl="1" w:tentative="1">
+      <w:start w:val="1"/>
+      <w:numFmt w:val="bullet"/>
+      <w:lvlText w:val=""/>
+      <w:lvlJc w:val="left"/>
+      <w:pPr>
+        <w:tabs>
+          <w:tab w:val="num" w:pos="1440"/>
+        </w:tabs>
+        <w:ind w:left="1440" w:hanging="360"/>
+      </w:pPr>
+      <w:rPr>
+        <w:rFonts w:ascii="Symbol" w:hAnsi="Symbol" w:hint="default"/>
+        <w:sz w:val="20"/>
+      </w:rPr>
+    </w:lvl>
+    <w:lvl w:ilvl="2" w:tentative="1">
+      <w:start w:val="1"/>
+      <w:numFmt w:val="bullet"/>
+      <w:lvlText w:val=""/>
+      <w:lvlJc w:val="left"/>
+      <w:pPr>
+        <w:tabs>
+          <w:tab w:val="num" w:pos="2160"/>
+        </w:tabs>
+        <w:ind w:left="2160" w:hanging="360"/>
+      </w:pPr>
+      <w:rPr>
+        <w:rFonts w:ascii="Symbol" w:hAnsi="Symbol" w:hint="default"/>
+        <w:sz w:val="20"/>
+      </w:rPr>
+    </w:lvl>
+    <w:lvl w:ilvl="3" w:tentative="1">
+      <w:start w:val="1"/>
+      <w:numFmt w:val="bullet"/>
+      <w:lvlText w:val=""/>
+      <w:lvlJc w:val="left"/>
+      <w:pPr>
+        <w:tabs>
+          <w:tab w:val="num" w:pos="2880"/>
+        </w:tabs>
+        <w:ind w:left="2880" w:hanging="360"/>
+      </w:pPr>
+      <w:rPr>
+        <w:rFonts w:ascii="Symbol" w:hAnsi="Symbol" w:hint="default"/>
+        <w:sz w:val="20"/>
+      </w:rPr>
+    </w:lvl>
+    <w:lvl w:ilvl="4" w:tentative="1">
+      <w:start w:val="1"/>
+      <w:numFmt w:val="bullet"/>
+      <w:lvlText w:val=""/>
+      <w:lvlJc w:val="left"/>
+      <w:pPr>
+        <w:tabs>
+          <w:tab w:val="num" w:pos="3600"/>
+        </w:tabs>
+        <w:ind w:left="3600" w:hanging="360"/>
+      </w:pPr>
+      <w:rPr>
+        <w:rFonts w:ascii="Symbol" w:hAnsi="Symbol" w:hint="default"/>
+        <w:sz w:val="20"/>
+      </w:rPr>
+    </w:lvl>
+    <w:lvl w:ilvl="5" w:tentative="1">
+      <w:start w:val="1"/>
+      <w:numFmt w:val="bullet"/>
+      <w:lvlText w:val=""/>
+      <w:lvlJc w:val="left"/>
+      <w:pPr>
+        <w:tabs>
+          <w:tab w:val="num" w:pos="4320"/>
+        </w:tabs>
+        <w:ind w:left="4320" w:hanging="360"/>
+      </w:pPr>
+      <w:rPr>
+        <w:rFonts w:ascii="Symbol" w:hAnsi="Symbol" w:hint="default"/>
+        <w:sz w:val="20"/>
+      </w:rPr>
+    </w:lvl>
+    <w:lvl w:ilvl="6" w:tentative="1">
+      <w:start w:val="1"/>
+      <w:numFmt w:val="bullet"/>
+      <w:lvlText w:val=""/>
+      <w:lvlJc w:val="left"/>
+      <w:pPr>
+        <w:tabs>
+          <w:tab w:val="num" w:pos="5040"/>
+        </w:tabs>
+        <w:ind w:left="5040" w:hanging="360"/>
+      </w:pPr>
+      <w:rPr>
+        <w:rFonts w:ascii="Symbol" w:hAnsi="Symbol" w:hint="default"/>
+        <w:sz w:val="20"/>
+      </w:rPr>
+    </w:lvl>
+    <w:lvl w:ilvl="7" w:tentative="1">
+      <w:start w:val="1"/>
+      <w:numFmt w:val="bullet"/>
+      <w:lvlText w:val=""/>
+      <w:lvlJc w:val="left"/>
+      <w:pPr>
+        <w:tabs>
+          <w:tab w:val="num" w:pos="5760"/>
+        </w:tabs>
+        <w:ind w:left="5760" w:hanging="360"/>
+      </w:pPr>
+      <w:rPr>
+        <w:rFonts w:ascii="Symbol" w:hAnsi="Symbol" w:hint="default"/>
+        <w:sz w:val="20"/>
+      </w:rPr>
+    </w:lvl>
+    <w:lvl w:ilvl="8" w:tentative="1">
+      <w:start w:val="1"/>
+      <w:numFmt w:val="bullet"/>
+      <w:lvlText w:val=""/>
+      <w:lvlJc w:val="left"/>
+      <w:pPr>
+        <w:tabs>
+          <w:tab w:val="num" w:pos="6480"/>
+        </w:tabs>
+        <w:ind w:left="6480" w:hanging="360"/>
+      </w:pPr>
+      <w:rPr>
+        <w:rFonts w:ascii="Symbol" w:hAnsi="Symbol" w:hint="default"/>
+        <w:sz w:val="20"/>
+      </w:rPr>
+    </w:lvl>
+  </w:abstractNum>
+  <w:num w:numId="1" w16cid:durableId="1349867775">
+    <w:abstractNumId w:val="1"/>
+  </w:num>
+  <w:num w:numId="2" w16cid:durableId="375007351">
+    <w:abstractNumId w:val="0"/>
+  </w:num>
+</w:numbering>
 </file>
 
 <file path=word/styles.xml><?xml version="1.0" encoding="utf-8"?>
@@ -708,6 +1566,27 @@
     <w:name w:val="Normal"/>
     <w:qFormat/>
   </w:style>
+  <w:style w:type="paragraph" w:styleId="Heading3">
+    <w:name w:val="heading 3"/>
+    <w:basedOn w:val="Normal"/>
+    <w:link w:val="Heading3Char"/>
+    <w:uiPriority w:val="9"/>
+    <w:qFormat/>
+    <w:rsid w:val="00B0597F"/>
+    <w:pPr>
+      <w:spacing w:before="100" w:beforeAutospacing="1" w:after="100" w:afterAutospacing="1" w:line="240" w:lineRule="auto"/>
+      <w:outlineLvl w:val="2"/>
+    </w:pPr>
+    <w:rPr>
+      <w:rFonts w:ascii="Times New Roman" w:eastAsia="Times New Roman" w:hAnsi="Times New Roman" w:cs="Times New Roman"/>
+      <w:b/>
+      <w:bCs/>
+      <w:kern w:val="0"/>
+      <w:sz w:val="27"/>
+      <w:szCs w:val="27"/>
+      <w14:ligatures w14:val="none"/>
+    </w:rPr>
+  </w:style>
   <w:style w:type="character" w:default="1" w:styleId="DefaultParagraphFont">
     <w:name w:val="Default Paragraph Font"/>
     <w:uiPriority w:val="1"/>
@@ -734,6 +1613,40 @@
     <w:uiPriority w:val="99"/>
     <w:semiHidden/>
     <w:unhideWhenUsed/>
+  </w:style>
+  <w:style w:type="character" w:customStyle="1" w:styleId="Heading3Char">
+    <w:name w:val="Heading 3 Char"/>
+    <w:basedOn w:val="DefaultParagraphFont"/>
+    <w:link w:val="Heading3"/>
+    <w:uiPriority w:val="9"/>
+    <w:rsid w:val="00B0597F"/>
+    <w:rPr>
+      <w:rFonts w:ascii="Times New Roman" w:eastAsia="Times New Roman" w:hAnsi="Times New Roman" w:cs="Times New Roman"/>
+      <w:b/>
+      <w:bCs/>
+      <w:kern w:val="0"/>
+      <w:sz w:val="27"/>
+      <w:szCs w:val="27"/>
+      <w14:ligatures w14:val="none"/>
+    </w:rPr>
+  </w:style>
+  <w:style w:type="paragraph" w:styleId="NormalWeb">
+    <w:name w:val="Normal (Web)"/>
+    <w:basedOn w:val="Normal"/>
+    <w:uiPriority w:val="99"/>
+    <w:semiHidden/>
+    <w:unhideWhenUsed/>
+    <w:rsid w:val="00EE1BCB"/>
+    <w:pPr>
+      <w:spacing w:before="100" w:beforeAutospacing="1" w:after="100" w:afterAutospacing="1" w:line="240" w:lineRule="auto"/>
+    </w:pPr>
+    <w:rPr>
+      <w:rFonts w:ascii="Times New Roman" w:eastAsia="Times New Roman" w:hAnsi="Times New Roman" w:cs="Times New Roman"/>
+      <w:kern w:val="0"/>
+      <w:sz w:val="24"/>
+      <w:szCs w:val="24"/>
+      <w14:ligatures w14:val="none"/>
+    </w:rPr>
   </w:style>
 </w:styles>
 </file>

</xml_diff>

<commit_message>
Ajout de la catégorie git reflog dans le journal
</commit_message>
<xml_diff>
--- a/journaux/journal_etudiant_2247140.docx
+++ b/journaux/journal_etudiant_2247140.docx
@@ -147,16 +147,8 @@
         <w:rPr>
           <w:lang w:val="fr-CA"/>
         </w:rPr>
-        <w:t xml:space="preserve">lim </w:t>
-      </w:r>
-      <w:proofErr w:type="spellStart"/>
-      <w:r>
-        <w:rPr>
-          <w:lang w:val="fr-CA"/>
-        </w:rPr>
-        <w:t>Meflah</w:t>
-      </w:r>
-      <w:proofErr w:type="spellEnd"/>
+        <w:t>lim Meflah</w:t>
+      </w:r>
     </w:p>
     <w:p>
       <w:pPr>
@@ -389,6 +381,37 @@
     </w:p>
     <w:p>
       <w:pPr>
+        <w:pStyle w:val="Heading3"/>
+        <w:numPr>
+          <w:ilvl w:val="0"/>
+          <w:numId w:val="2"/>
+        </w:numPr>
+        <w:pBdr>
+          <w:top w:val="single" w:sz="2" w:space="0" w:color="E3E3E3"/>
+          <w:left w:val="single" w:sz="2" w:space="0" w:color="E3E3E3"/>
+          <w:bottom w:val="single" w:sz="2" w:space="0" w:color="E3E3E3"/>
+          <w:right w:val="single" w:sz="2" w:space="0" w:color="E3E3E3"/>
+        </w:pBdr>
+        <w:shd w:val="clear" w:color="auto" w:fill="FFFFFF"/>
+        <w:rPr>
+          <w:rFonts w:ascii="Segoe UI" w:hAnsi="Segoe UI" w:cs="Segoe UI"/>
+          <w:color w:val="0D0D0D"/>
+          <w:sz w:val="30"/>
+          <w:szCs w:val="30"/>
+        </w:rPr>
+      </w:pPr>
+      <w:r>
+        <w:rPr>
+          <w:rFonts w:ascii="Segoe UI" w:hAnsi="Segoe UI" w:cs="Segoe UI"/>
+          <w:color w:val="0D0D0D"/>
+          <w:sz w:val="30"/>
+          <w:szCs w:val="30"/>
+        </w:rPr>
+        <w:t>GIT REFLOG</w:t>
+      </w:r>
+    </w:p>
+    <w:p>
+      <w:pPr>
         <w:rPr>
           <w:lang w:val="fr-CA"/>
         </w:rPr>
@@ -501,31 +524,7 @@
           <w:szCs w:val="24"/>
           <w14:ligatures w14:val="none"/>
         </w:rPr>
-        <w:t xml:space="preserve">Documentation </w:t>
-      </w:r>
-      <w:proofErr w:type="spellStart"/>
-      <w:r>
-        <w:rPr>
-          <w:rFonts w:ascii="Segoe UI" w:eastAsia="Times New Roman" w:hAnsi="Segoe UI" w:cs="Segoe UI"/>
-          <w:color w:val="0D0D0D"/>
-          <w:kern w:val="0"/>
-          <w:sz w:val="24"/>
-          <w:szCs w:val="24"/>
-          <w14:ligatures w14:val="none"/>
-        </w:rPr>
-        <w:t>officielle</w:t>
-      </w:r>
-      <w:proofErr w:type="spellEnd"/>
-      <w:r>
-        <w:rPr>
-          <w:rFonts w:ascii="Segoe UI" w:eastAsia="Times New Roman" w:hAnsi="Segoe UI" w:cs="Segoe UI"/>
-          <w:color w:val="0D0D0D"/>
-          <w:kern w:val="0"/>
-          <w:sz w:val="24"/>
-          <w:szCs w:val="24"/>
-          <w14:ligatures w14:val="none"/>
-        </w:rPr>
-        <w:t xml:space="preserve"> de Git</w:t>
+        <w:t>Documentation officielle de Git</w:t>
       </w:r>
     </w:p>
     <w:p>
@@ -552,67 +551,17 @@
           <w14:ligatures w14:val="none"/>
         </w:rPr>
       </w:pPr>
-      <w:proofErr w:type="spellStart"/>
-      <w:r>
-        <w:rPr>
-          <w:rFonts w:ascii="Segoe UI" w:eastAsia="Times New Roman" w:hAnsi="Segoe UI" w:cs="Segoe UI"/>
-          <w:color w:val="0D0D0D"/>
-          <w:kern w:val="0"/>
-          <w:sz w:val="24"/>
-          <w:szCs w:val="24"/>
-          <w14:ligatures w14:val="none"/>
-        </w:rPr>
-        <w:t>Tutoriels</w:t>
-      </w:r>
-      <w:proofErr w:type="spellEnd"/>
-      <w:r>
-        <w:rPr>
-          <w:rFonts w:ascii="Segoe UI" w:eastAsia="Times New Roman" w:hAnsi="Segoe UI" w:cs="Segoe UI"/>
-          <w:color w:val="0D0D0D"/>
-          <w:kern w:val="0"/>
-          <w:sz w:val="24"/>
-          <w:szCs w:val="24"/>
-          <w14:ligatures w14:val="none"/>
-        </w:rPr>
-        <w:t xml:space="preserve"> </w:t>
-      </w:r>
-      <w:proofErr w:type="spellStart"/>
-      <w:r>
-        <w:rPr>
-          <w:rFonts w:ascii="Segoe UI" w:eastAsia="Times New Roman" w:hAnsi="Segoe UI" w:cs="Segoe UI"/>
-          <w:color w:val="0D0D0D"/>
-          <w:kern w:val="0"/>
-          <w:sz w:val="24"/>
-          <w:szCs w:val="24"/>
-          <w14:ligatures w14:val="none"/>
-        </w:rPr>
-        <w:t>en</w:t>
-      </w:r>
-      <w:proofErr w:type="spellEnd"/>
-      <w:r>
-        <w:rPr>
-          <w:rFonts w:ascii="Segoe UI" w:eastAsia="Times New Roman" w:hAnsi="Segoe UI" w:cs="Segoe UI"/>
-          <w:color w:val="0D0D0D"/>
-          <w:kern w:val="0"/>
-          <w:sz w:val="24"/>
-          <w:szCs w:val="24"/>
-          <w14:ligatures w14:val="none"/>
-        </w:rPr>
-        <w:t xml:space="preserve"> </w:t>
-      </w:r>
-      <w:proofErr w:type="spellStart"/>
-      <w:r>
-        <w:rPr>
-          <w:rFonts w:ascii="Segoe UI" w:eastAsia="Times New Roman" w:hAnsi="Segoe UI" w:cs="Segoe UI"/>
-          <w:color w:val="0D0D0D"/>
-          <w:kern w:val="0"/>
-          <w:sz w:val="24"/>
-          <w:szCs w:val="24"/>
-          <w14:ligatures w14:val="none"/>
-        </w:rPr>
-        <w:t>ligne</w:t>
-      </w:r>
-      <w:proofErr w:type="spellEnd"/>
+      <w:r>
+        <w:rPr>
+          <w:rFonts w:ascii="Segoe UI" w:eastAsia="Times New Roman" w:hAnsi="Segoe UI" w:cs="Segoe UI"/>
+          <w:color w:val="0D0D0D"/>
+          <w:kern w:val="0"/>
+          <w:sz w:val="24"/>
+          <w:szCs w:val="24"/>
+          <w14:ligatures w14:val="none"/>
+        </w:rPr>
+        <w:t>Tutoriels en ligne</w:t>
+      </w:r>
     </w:p>
     <w:p>
       <w:pPr>
@@ -674,7 +623,6 @@
           <w14:ligatures w14:val="none"/>
         </w:rPr>
       </w:pPr>
-      <w:proofErr w:type="spellStart"/>
       <w:r>
         <w:rPr>
           <w:rFonts w:ascii="Segoe UI" w:eastAsia="Times New Roman" w:hAnsi="Segoe UI" w:cs="Segoe UI"/>
@@ -686,7 +634,6 @@
         </w:rPr>
         <w:t>Youtube</w:t>
       </w:r>
-      <w:proofErr w:type="spellEnd"/>
     </w:p>
     <w:p>
       <w:pPr>
@@ -712,7 +659,6 @@
           <w14:ligatures w14:val="none"/>
         </w:rPr>
       </w:pPr>
-      <w:proofErr w:type="spellStart"/>
       <w:r>
         <w:rPr>
           <w:rFonts w:ascii="Segoe UI" w:eastAsia="Times New Roman" w:hAnsi="Segoe UI" w:cs="Segoe UI"/>
@@ -724,7 +670,6 @@
         </w:rPr>
         <w:t>Stackoverflow</w:t>
       </w:r>
-      <w:proofErr w:type="spellEnd"/>
     </w:p>
     <w:p>
       <w:pPr>
@@ -744,17 +689,21 @@
         <w:jc w:val="center"/>
         <w:rPr>
           <w:rFonts w:ascii="Segoe UI" w:eastAsia="Times New Roman" w:hAnsi="Segoe UI" w:cs="Segoe UI"/>
-          <w:color w:val="0D0D0D"/>
-          <w:kern w:val="0"/>
-          <w:sz w:val="24"/>
-          <w:szCs w:val="24"/>
-          <w:lang w:val="fr-CA"/>
-          <w14:ligatures w14:val="none"/>
-        </w:rPr>
-      </w:pPr>
-      <w:r>
-        <w:rPr>
-          <w:rFonts w:ascii="Segoe UI" w:eastAsia="Times New Roman" w:hAnsi="Segoe UI" w:cs="Segoe UI"/>
+          <w:b/>
+          <w:bCs/>
+          <w:color w:val="0D0D0D"/>
+          <w:kern w:val="0"/>
+          <w:sz w:val="24"/>
+          <w:szCs w:val="24"/>
+          <w:lang w:val="fr-CA"/>
+          <w14:ligatures w14:val="none"/>
+        </w:rPr>
+      </w:pPr>
+      <w:r>
+        <w:rPr>
+          <w:rFonts w:ascii="Segoe UI" w:eastAsia="Times New Roman" w:hAnsi="Segoe UI" w:cs="Segoe UI"/>
+          <w:b/>
+          <w:bCs/>
           <w:color w:val="0D0D0D"/>
           <w:kern w:val="0"/>
           <w:sz w:val="24"/>
@@ -763,6 +712,46 @@
           <w14:ligatures w14:val="none"/>
         </w:rPr>
         <w:lastRenderedPageBreak/>
+        <w:t>PROBLÈME RENCONTRÉS</w:t>
+      </w:r>
+    </w:p>
+    <w:p>
+      <w:pPr>
+        <w:jc w:val="center"/>
+        <w:rPr>
+          <w:rFonts w:ascii="Segoe UI" w:eastAsia="Times New Roman" w:hAnsi="Segoe UI" w:cs="Segoe UI"/>
+          <w:color w:val="0D0D0D"/>
+          <w:kern w:val="0"/>
+          <w:sz w:val="24"/>
+          <w:szCs w:val="24"/>
+          <w:lang w:val="fr-CA"/>
+          <w14:ligatures w14:val="none"/>
+        </w:rPr>
+      </w:pPr>
+    </w:p>
+    <w:p>
+      <w:pPr>
+        <w:jc w:val="center"/>
+        <w:rPr>
+          <w:rFonts w:ascii="Segoe UI" w:eastAsia="Times New Roman" w:hAnsi="Segoe UI" w:cs="Segoe UI"/>
+          <w:color w:val="0D0D0D"/>
+          <w:kern w:val="0"/>
+          <w:sz w:val="24"/>
+          <w:szCs w:val="24"/>
+          <w:lang w:val="fr-CA"/>
+          <w14:ligatures w14:val="none"/>
+        </w:rPr>
+      </w:pPr>
+      <w:r>
+        <w:rPr>
+          <w:rFonts w:ascii="Segoe UI" w:eastAsia="Times New Roman" w:hAnsi="Segoe UI" w:cs="Segoe UI"/>
+          <w:color w:val="0D0D0D"/>
+          <w:kern w:val="0"/>
+          <w:sz w:val="24"/>
+          <w:szCs w:val="24"/>
+          <w:lang w:val="fr-CA"/>
+          <w14:ligatures w14:val="none"/>
+        </w:rPr>
         <w:t>Pendant ce projet, j'ai eu du mal à comprendre comment utiliser Git, en particulier pour les actions comme les pulls et la configuration. La variété des options et la complexité des workflows Git rendaient difficile le choix des bonnes commandes.</w:t>
       </w:r>
     </w:p>
@@ -843,54 +832,34 @@
           <w:lang w:val="fr-CA"/>
           <w14:ligatures w14:val="none"/>
         </w:rPr>
-        <w:t xml:space="preserve">Malgré ces difficultés, j'ai réussi à bien comprendre les commandes Git en </w:t>
-      </w:r>
-      <w:proofErr w:type="gramStart"/>
-      <w:r>
-        <w:rPr>
-          <w:rFonts w:ascii="Segoe UI" w:eastAsia="Times New Roman" w:hAnsi="Segoe UI" w:cs="Segoe UI"/>
-          <w:color w:val="0D0D0D"/>
-          <w:kern w:val="0"/>
-          <w:sz w:val="24"/>
-          <w:szCs w:val="24"/>
-          <w:lang w:val="fr-CA"/>
-          <w14:ligatures w14:val="none"/>
-        </w:rPr>
-        <w:t>faisant</w:t>
-      </w:r>
-      <w:proofErr w:type="gramEnd"/>
-      <w:r>
-        <w:rPr>
-          <w:rFonts w:ascii="Segoe UI" w:eastAsia="Times New Roman" w:hAnsi="Segoe UI" w:cs="Segoe UI"/>
-          <w:color w:val="0D0D0D"/>
-          <w:kern w:val="0"/>
-          <w:sz w:val="24"/>
-          <w:szCs w:val="24"/>
-          <w:lang w:val="fr-CA"/>
-          <w14:ligatures w14:val="none"/>
-        </w:rPr>
-        <w:t xml:space="preserve"> des recherches actives, en consultant la documentation officielle et en échangeant avec la communauté Git sur les forums de support.</w:t>
-      </w:r>
-    </w:p>
-    <w:p>
-      <w:pPr>
-        <w:jc w:val="center"/>
-        <w:rPr>
-          <w:rFonts w:ascii="Segoe UI" w:eastAsia="Times New Roman" w:hAnsi="Segoe UI" w:cs="Segoe UI"/>
-          <w:color w:val="0D0D0D"/>
-          <w:kern w:val="0"/>
-          <w:sz w:val="24"/>
-          <w:szCs w:val="24"/>
-          <w:lang w:val="fr-CA"/>
-          <w14:ligatures w14:val="none"/>
-        </w:rPr>
-      </w:pPr>
-    </w:p>
-    <w:p>
-      <w:pPr>
-        <w:jc w:val="center"/>
-        <w:rPr>
-          <w:lang w:val="fr-CA"/>
+        <w:t>Malgré ces difficultés, j'ai réussi à bien comprendre les commandes Git en faisant des recherches actives, en consultant la documentation officielle et en échangeant avec la communauté Git sur les forums de support.</w:t>
+      </w:r>
+    </w:p>
+    <w:p>
+      <w:pPr>
+        <w:jc w:val="center"/>
+        <w:rPr>
+          <w:rFonts w:ascii="Segoe UI" w:eastAsia="Times New Roman" w:hAnsi="Segoe UI" w:cs="Segoe UI"/>
+          <w:color w:val="0D0D0D"/>
+          <w:kern w:val="0"/>
+          <w:sz w:val="24"/>
+          <w:szCs w:val="24"/>
+          <w:lang w:val="fr-CA"/>
+          <w14:ligatures w14:val="none"/>
+        </w:rPr>
+      </w:pPr>
+    </w:p>
+    <w:p>
+      <w:pPr>
+        <w:jc w:val="center"/>
+        <w:rPr>
+          <w:rFonts w:ascii="Segoe UI" w:eastAsia="Times New Roman" w:hAnsi="Segoe UI" w:cs="Segoe UI"/>
+          <w:color w:val="0D0D0D"/>
+          <w:kern w:val="0"/>
+          <w:sz w:val="24"/>
+          <w:szCs w:val="24"/>
+          <w:lang w:val="fr-CA"/>
+          <w14:ligatures w14:val="none"/>
         </w:rPr>
       </w:pPr>
       <w:r>
@@ -904,6 +873,153 @@
           <w14:ligatures w14:val="none"/>
         </w:rPr>
         <w:t>La configuration de Git était une partie importante du projet. Apprendre à ajuster les paramètres de Git pour répondre aux besoins spécifiques du projet a été une étape clé pour développer mes compétences.</w:t>
+      </w:r>
+    </w:p>
+    <w:p>
+      <w:pPr>
+        <w:rPr>
+          <w:rFonts w:ascii="Segoe UI" w:eastAsia="Times New Roman" w:hAnsi="Segoe UI" w:cs="Segoe UI"/>
+          <w:color w:val="0D0D0D"/>
+          <w:kern w:val="0"/>
+          <w:sz w:val="24"/>
+          <w:szCs w:val="24"/>
+          <w:lang w:val="fr-CA"/>
+          <w14:ligatures w14:val="none"/>
+        </w:rPr>
+      </w:pPr>
+      <w:r>
+        <w:rPr>
+          <w:rFonts w:ascii="Segoe UI" w:eastAsia="Times New Roman" w:hAnsi="Segoe UI" w:cs="Segoe UI"/>
+          <w:color w:val="0D0D0D"/>
+          <w:kern w:val="0"/>
+          <w:sz w:val="24"/>
+          <w:szCs w:val="24"/>
+          <w:lang w:val="fr-CA"/>
+          <w14:ligatures w14:val="none"/>
+        </w:rPr>
+        <w:br w:type="page"/>
+      </w:r>
+    </w:p>
+    <w:p>
+      <w:pPr>
+        <w:jc w:val="center"/>
+        <w:rPr>
+          <w:b/>
+          <w:bCs/>
+          <w:lang w:val="fr-CA"/>
+        </w:rPr>
+      </w:pPr>
+      <w:r>
+        <w:rPr>
+          <w:b/>
+          <w:bCs/>
+          <w:lang w:val="fr-CA"/>
+        </w:rPr>
+        <w:lastRenderedPageBreak/>
+        <w:t>GIT REFLOG</w:t>
+      </w:r>
+    </w:p>
+    <w:p>
+      <w:pPr>
+        <w:jc w:val="center"/>
+        <w:rPr>
+          <w:b/>
+          <w:bCs/>
+          <w:lang w:val="fr-CA"/>
+        </w:rPr>
+      </w:pPr>
+    </w:p>
+    <w:p>
+      <w:pPr>
+        <w:jc w:val="center"/>
+        <w:rPr>
+          <w:b/>
+          <w:bCs/>
+          <w:lang w:val="fr-CA"/>
+        </w:rPr>
+      </w:pPr>
+    </w:p>
+    <w:p>
+      <w:pPr>
+        <w:jc w:val="center"/>
+        <w:rPr>
+          <w:b/>
+          <w:bCs/>
+          <w:lang w:val="fr-CA"/>
+        </w:rPr>
+      </w:pPr>
+    </w:p>
+    <w:p>
+      <w:pPr>
+        <w:jc w:val="center"/>
+        <w:rPr>
+          <w:b/>
+          <w:bCs/>
+          <w:lang w:val="fr-CA"/>
+        </w:rPr>
+      </w:pPr>
+    </w:p>
+    <w:p>
+      <w:pPr>
+        <w:jc w:val="center"/>
+        <w:rPr>
+          <w:b/>
+          <w:bCs/>
+          <w:lang w:val="fr-CA"/>
+        </w:rPr>
+      </w:pPr>
+      <w:r>
+        <w:rPr>
+          <w:noProof/>
+        </w:rPr>
+        <w:drawing>
+          <wp:inline distT="0" distB="0" distL="0" distR="0" wp14:anchorId="1C78AE8C" wp14:editId="51A45A33">
+            <wp:extent cx="5943600" cy="4592320"/>
+            <wp:effectExtent l="0" t="0" r="0" b="0"/>
+            <wp:docPr id="1374645935" name="Picture 1" descr="A screen shot of a computer program&#10;&#10;Description automatically generated"/>
+            <wp:cNvGraphicFramePr>
+              <a:graphicFrameLocks xmlns:a="http://schemas.openxmlformats.org/drawingml/2006/main" noChangeAspect="1"/>
+            </wp:cNvGraphicFramePr>
+            <a:graphic xmlns:a="http://schemas.openxmlformats.org/drawingml/2006/main">
+              <a:graphicData uri="http://schemas.openxmlformats.org/drawingml/2006/picture">
+                <pic:pic xmlns:pic="http://schemas.openxmlformats.org/drawingml/2006/picture">
+                  <pic:nvPicPr>
+                    <pic:cNvPr id="1374645935" name="Picture 1" descr="A screen shot of a computer program&#10;&#10;Description automatically generated"/>
+                    <pic:cNvPicPr>
+                      <a:picLocks noChangeAspect="1" noChangeArrowheads="1"/>
+                    </pic:cNvPicPr>
+                  </pic:nvPicPr>
+                  <pic:blipFill>
+                    <a:blip r:embed="rId5">
+                      <a:extLst>
+                        <a:ext uri="{28A0092B-C50C-407E-A947-70E740481C1C}">
+                          <a14:useLocalDpi xmlns:a14="http://schemas.microsoft.com/office/drawing/2010/main" val="0"/>
+                        </a:ext>
+                      </a:extLst>
+                    </a:blip>
+                    <a:srcRect/>
+                    <a:stretch>
+                      <a:fillRect/>
+                    </a:stretch>
+                  </pic:blipFill>
+                  <pic:spPr bwMode="auto">
+                    <a:xfrm>
+                      <a:off x="0" y="0"/>
+                      <a:ext cx="5943600" cy="4592320"/>
+                    </a:xfrm>
+                    <a:prstGeom prst="rect">
+                      <a:avLst/>
+                    </a:prstGeom>
+                    <a:noFill/>
+                    <a:ln>
+                      <a:noFill/>
+                    </a:ln>
+                  </pic:spPr>
+                </pic:pic>
+              </a:graphicData>
+            </a:graphic>
+          </wp:inline>
+        </w:drawing>
       </w:r>
     </w:p>
     <w:sectPr>

</xml_diff>